<commit_message>
new contents concept + loop
</commit_message>
<xml_diff>
--- a/examples/docs/processed/02-blocks.docx
+++ b/examples/docs/processed/02-blocks.docx
@@ -25,20 +25,98 @@
         <w:rPr>
           <w:lang w:val="en-US"/>
         </w:rPr>
-        <w:t/>
+        <w:t>{{</w:t>
       </w:r>
       <w:proofErr w:type="spellStart"/>
       <w:r>
         <w:rPr>
           <w:lang w:val="en-US"/>
         </w:rPr>
-        <w:t/>
+        <w:t>block_placement</w:t>
       </w:r>
       <w:proofErr w:type="spellEnd"/>
       <w:r>
         <w:rPr>
           <w:lang w:val="en-US"/>
         </w:rPr>
+        <w:t>}}</w:t>
+      </w:r>
+    </w:p>
+    <w:p>
+      <w:pPr>
+        <w:rPr>
+          <w:lang w:val="en-US"/>
+        </w:rPr>
+      </w:pPr>
+      <w:r>
+        <w:rPr>
+          <w:lang w:val="en-US"/>
+        </w:rPr>
+        <w:t xml:space="preserve">Content </w:t>
+      </w:r>
+      <w:r>
+        <w:rPr>
+          <w:lang w:val="en-US"/>
+        </w:rPr>
+        <w:t>after</w:t>
+      </w:r>
+      <w:r>
+        <w:rPr>
+          <w:lang w:val="en-US"/>
+        </w:rPr>
+        <w:t xml:space="preserve"> block</w:t>
+      </w:r>
+    </w:p>
+    <w:p>
+      <w:pPr>
+        <w:rPr>
+          <w:lang w:val="en-US"/>
+        </w:rPr>
+      </w:pPr>
+    </w:p>
+    <w:p>
+      <w:pPr>
+        <w:rPr>
+          <w:lang w:val="en-US"/>
+        </w:rPr>
+      </w:pPr>
+      <w:r>
+        <w:rPr>
+          <w:lang w:val="en-US"/>
+        </w:rPr>
+        <w:t>Content before block</w:t>
+      </w:r>
+      <w:r>
+        <w:rPr>
+          <w:lang w:val="en-US"/>
+        </w:rPr>
+        <w:t xml:space="preserve"> definition</w:t>
+      </w:r>
+    </w:p>
+    <w:p>
+      <w:pPr>
+        <w:rPr>
+          <w:lang w:val="en-US"/>
+        </w:rPr>
+      </w:pPr>
+      <w:r>
+        <w:rPr>
+          <w:lang w:val="en-US"/>
+        </w:rPr>
+        <w:t/>
+      </w:r>
+      <w:proofErr w:type="spellStart"/>
+      <w:r>
+        <w:rPr>
+          <w:lang w:val="en-US"/>
+        </w:rPr>
+        <w:t/>
+      </w:r>
+      <w:proofErr w:type="spellEnd"/>
+      <w:r>
+        <w:rPr>
+          <w:lang w:val="en-US"/>
+        </w:rPr>
         <w:t/>
       </w:r>
     </w:p>
@@ -59,7 +137,7 @@
           <w:highlight w:val="yellow"/>
           <w:lang w:val="en-US"/>
         </w:rPr>
-        <w:t>{{</w:t>
+        <w:t/>
       </w:r>
       <w:proofErr w:type="spellStart"/>
       <w:r>
@@ -67,7 +145,7 @@
           <w:highlight w:val="yellow"/>
           <w:lang w:val="en-US"/>
         </w:rPr>
-        <w:t>block_var</w:t>
+        <w:t>var1</w:t>
       </w:r>
       <w:proofErr w:type="spellEnd"/>
       <w:r>
@@ -75,7 +153,7 @@
           <w:highlight w:val="yellow"/>
           <w:lang w:val="en-US"/>
         </w:rPr>
-        <w:t>}}</w:t>
+        <w:t/>
       </w:r>
     </w:p>
     <w:p>
@@ -96,7 +174,7 @@
           <w:i/>
           <w:lang w:val="en-US"/>
         </w:rPr>
-        <w:t>{{</w:t>
+        <w:t/>
       </w:r>
       <w:proofErr w:type="spellStart"/>
       <w:r>
@@ -104,7 +182,7 @@
           <w:i/>
           <w:lang w:val="en-US"/>
         </w:rPr>
-        <w:t>block_var</w:t>
+        <w:t>var1</w:t>
       </w:r>
       <w:proofErr w:type="spellEnd"/>
       <w:r>
@@ -112,7 +190,7 @@
           <w:i/>
           <w:lang w:val="en-US"/>
         </w:rPr>
-        <w:t>}}</w:t>
+        <w:t/>
       </w:r>
     </w:p>
     <w:p>
@@ -152,55 +230,11 @@
         <w:rPr>
           <w:lang w:val="en-US"/>
         </w:rPr>
-        <w:t xml:space="preserve">Content </w:t>
-      </w:r>
-      <w:r>
-        <w:rPr>
-          <w:lang w:val="en-US"/>
-        </w:rPr>
-        <w:t>after</w:t>
-      </w:r>
-      <w:r>
-        <w:rPr>
-          <w:lang w:val="en-US"/>
-        </w:rPr>
-        <w:t xml:space="preserve"> block</w:t>
-      </w:r>
-    </w:p>
-    <w:p>
-      <w:pPr>
-        <w:rPr>
-          <w:lang w:val="en-US"/>
-        </w:rPr>
-      </w:pPr>
-    </w:p>
-    <w:p>
-      <w:pPr>
-        <w:rPr>
-          <w:lang w:val="en-US"/>
-        </w:rPr>
-      </w:pPr>
-      <w:r>
-        <w:rPr>
-          <w:lang w:val="en-US"/>
-        </w:rPr>
-        <w:t>Content before block</w:t>
-      </w:r>
-      <w:r>
-        <w:rPr>
-          <w:lang w:val="en-US"/>
-        </w:rPr>
-        <w:t xml:space="preserve"> definition</w:t>
-      </w:r>
-    </w:p>
-    <w:p>
-      <w:pPr>
-        <w:rPr>
-          <w:lang w:val="en-US"/>
-        </w:rPr>
-      </w:pPr>
-      <w:r>
-        <w:rPr>
+        <w:t xml:space="preserve">Some text </w:t>
+      </w:r>
+      <w:r>
+        <w:rPr>
+          <w:highlight w:val="yellow"/>
           <w:lang w:val="en-US"/>
         </w:rPr>
         <w:t/>
@@ -208,9 +242,175 @@
       <w:proofErr w:type="spellStart"/>
       <w:r>
         <w:rPr>
-          <w:lang w:val="en-US"/>
-        </w:rPr>
-        <w:t>{{block}}</w:t>
+          <w:highlight w:val="yellow"/>
+          <w:lang w:val="en-US"/>
+        </w:rPr>
+        <w:t>var2</w:t>
+      </w:r>
+      <w:proofErr w:type="spellEnd"/>
+      <w:r>
+        <w:rPr>
+          <w:highlight w:val="yellow"/>
+          <w:lang w:val="en-US"/>
+        </w:rPr>
+        <w:t/>
+      </w:r>
+    </w:p>
+    <w:p>
+      <w:pPr>
+        <w:jc w:val="center"/>
+        <w:rPr>
+          <w:lang w:val="en-US"/>
+        </w:rPr>
+      </w:pPr>
+      <w:r>
+        <w:rPr>
+          <w:lang w:val="en-US"/>
+        </w:rPr>
+        <w:t xml:space="preserve">More </w:t>
+      </w:r>
+      <w:r>
+        <w:rPr>
+          <w:i/>
+          <w:lang w:val="en-US"/>
+        </w:rPr>
+        <w:t/>
+      </w:r>
+      <w:proofErr w:type="spellStart"/>
+      <w:r>
+        <w:rPr>
+          <w:i/>
+          <w:lang w:val="en-US"/>
+        </w:rPr>
+        <w:t>var2</w:t>
+      </w:r>
+      <w:proofErr w:type="spellEnd"/>
+      <w:r>
+        <w:rPr>
+          <w:i/>
+          <w:lang w:val="en-US"/>
+        </w:rPr>
+        <w:t/>
+      </w:r>
+    </w:p>
+    <w:p>
+      <w:pPr>
+        <w:rPr>
+          <w:lang w:val="en-US"/>
+        </w:rPr>
+      </w:pPr>
+      <w:r>
+        <w:rPr>
+          <w:lang w:val="en-US"/>
+        </w:rPr>
+        <w:t/>
+      </w:r>
+      <w:proofErr w:type="spellStart"/>
+      <w:r>
+        <w:rPr>
+          <w:lang w:val="en-US"/>
+        </w:rPr>
+        <w:t/>
+      </w:r>
+      <w:proofErr w:type="spellEnd"/>
+      <w:r>
+        <w:rPr>
+          <w:lang w:val="en-US"/>
+        </w:rPr>
+        <w:t/>
+      </w:r>
+    </w:p>
+    <w:p>
+      <w:pPr>
+        <w:rPr>
+          <w:lang w:val="en-US"/>
+        </w:rPr>
+      </w:pPr>
+      <w:r>
+        <w:rPr>
+          <w:lang w:val="en-US"/>
+        </w:rPr>
+        <w:t xml:space="preserve">Some text </w:t>
+      </w:r>
+      <w:r>
+        <w:rPr>
+          <w:highlight w:val="yellow"/>
+          <w:lang w:val="en-US"/>
+        </w:rPr>
+        <w:t/>
+      </w:r>
+      <w:proofErr w:type="spellStart"/>
+      <w:r>
+        <w:rPr>
+          <w:highlight w:val="yellow"/>
+          <w:lang w:val="en-US"/>
+        </w:rPr>
+        <w:t>var3</w:t>
+      </w:r>
+      <w:proofErr w:type="spellEnd"/>
+      <w:r>
+        <w:rPr>
+          <w:highlight w:val="yellow"/>
+          <w:lang w:val="en-US"/>
+        </w:rPr>
+        <w:t/>
+      </w:r>
+    </w:p>
+    <w:p>
+      <w:pPr>
+        <w:jc w:val="center"/>
+        <w:rPr>
+          <w:lang w:val="en-US"/>
+        </w:rPr>
+      </w:pPr>
+      <w:r>
+        <w:rPr>
+          <w:lang w:val="en-US"/>
+        </w:rPr>
+        <w:t xml:space="preserve">More </w:t>
+      </w:r>
+      <w:r>
+        <w:rPr>
+          <w:i/>
+          <w:lang w:val="en-US"/>
+        </w:rPr>
+        <w:t/>
+      </w:r>
+      <w:proofErr w:type="spellStart"/>
+      <w:r>
+        <w:rPr>
+          <w:i/>
+          <w:lang w:val="en-US"/>
+        </w:rPr>
+        <w:t>var3</w:t>
+      </w:r>
+      <w:proofErr w:type="spellEnd"/>
+      <w:r>
+        <w:rPr>
+          <w:i/>
+          <w:lang w:val="en-US"/>
+        </w:rPr>
+        <w:t/>
+      </w:r>
+    </w:p>
+    <w:p>
+      <w:pPr>
+        <w:rPr>
+          <w:lang w:val="en-US"/>
+        </w:rPr>
+      </w:pPr>
+      <w:r>
+        <w:rPr>
+          <w:lang w:val="en-US"/>
+        </w:rPr>
+        <w:t/>
+      </w:r>
+      <w:proofErr w:type="spellStart"/>
+      <w:r>
+        <w:rPr>
+          <w:lang w:val="en-US"/>
+        </w:rPr>
+        <w:t/>
       </w:r>
       <w:proofErr w:type="spellEnd"/>
       <w:r>

</xml_diff>